<commit_message>
edit 16-20 reestr insert to 15
</commit_message>
<xml_diff>
--- a/DesARMA/FilesReestSh/RPSSh.docx
+++ b/DesARMA/FilesReestSh/RPSSh.docx
@@ -160,7 +160,15 @@
           <w:b/>
           <w:i/>
         </w:rPr>
-        <w:t xml:space="preserve">Код ЄДРПОУ засновника (учасника) юридичної особи: </w:t>
+        <w:t>Власник</w:t>
+      </w:r>
+      <w:r>
+        <w:rPr>
+          <w:rFonts w:ascii="Times New Roman" w:eastAsia="Times New Roman" w:hAnsi="Times New Roman" w:cs="Times New Roman"/>
+          <w:b/>
+          <w:i/>
+        </w:rPr>
+        <w:t xml:space="preserve">: </w:t>
       </w:r>
       <w:r>
         <w:rPr>

</xml_diff>